<commit_message>
Preliminary data-cleaning; two day before winter quarter starts
</commit_message>
<xml_diff>
--- a/Research Proposal.docx
+++ b/Research Proposal.docx
@@ -33,10 +33,882 @@
         <w:t>Internal migration and Self-Selection by skill level in China</w:t>
       </w:r>
     </w:p>
-    <w:p>
-      <w:bookmarkStart w:id="0" w:name="_GoBack"/>
-      <w:bookmarkEnd w:id="0"/>
-    </w:p>
+    <w:p/>
+    <w:tbl>
+      <w:tblPr>
+        <w:tblStyle w:val="TableGrid"/>
+        <w:tblW w:w="0" w:type="auto"/>
+        <w:tblLook w:val="04A0" w:firstRow="1" w:lastRow="0" w:firstColumn="1" w:lastColumn="0" w:noHBand="0" w:noVBand="1"/>
+      </w:tblPr>
+      <w:tblGrid>
+        <w:gridCol w:w="2990"/>
+        <w:gridCol w:w="1959"/>
+        <w:gridCol w:w="1272"/>
+        <w:gridCol w:w="1272"/>
+        <w:gridCol w:w="1272"/>
+      </w:tblGrid>
+      <w:tr>
+        <w:tc>
+          <w:tcPr>
+            <w:tcW w:w="2990" w:type="dxa"/>
+          </w:tcPr>
+          <w:p/>
+        </w:tc>
+        <w:tc>
+          <w:tcPr>
+            <w:tcW w:w="1959" w:type="dxa"/>
+          </w:tcPr>
+          <w:p>
+            <w:r>
+              <w:t>2010</w:t>
+            </w:r>
+          </w:p>
+        </w:tc>
+        <w:tc>
+          <w:tcPr>
+            <w:tcW w:w="1272" w:type="dxa"/>
+          </w:tcPr>
+          <w:p>
+            <w:r>
+              <w:t>2012</w:t>
+            </w:r>
+          </w:p>
+        </w:tc>
+        <w:tc>
+          <w:tcPr>
+            <w:tcW w:w="1272" w:type="dxa"/>
+          </w:tcPr>
+          <w:p>
+            <w:r>
+              <w:t>2014</w:t>
+            </w:r>
+          </w:p>
+        </w:tc>
+        <w:tc>
+          <w:tcPr>
+            <w:tcW w:w="1272" w:type="dxa"/>
+          </w:tcPr>
+          <w:p>
+            <w:r>
+              <w:t>2016</w:t>
+            </w:r>
+          </w:p>
+        </w:tc>
+      </w:tr>
+      <w:tr>
+        <w:tc>
+          <w:tcPr>
+            <w:tcW w:w="2990" w:type="dxa"/>
+          </w:tcPr>
+          <w:p>
+            <w:r>
+              <w:t>Id</w:t>
+            </w:r>
+          </w:p>
+        </w:tc>
+        <w:tc>
+          <w:tcPr>
+            <w:tcW w:w="1959" w:type="dxa"/>
+          </w:tcPr>
+          <w:p>
+            <w:proofErr w:type="spellStart"/>
+            <w:r>
+              <w:t>pid</w:t>
+            </w:r>
+            <w:proofErr w:type="spellEnd"/>
+          </w:p>
+        </w:tc>
+        <w:tc>
+          <w:tcPr>
+            <w:tcW w:w="1272" w:type="dxa"/>
+          </w:tcPr>
+          <w:p/>
+        </w:tc>
+        <w:tc>
+          <w:tcPr>
+            <w:tcW w:w="1272" w:type="dxa"/>
+          </w:tcPr>
+          <w:p/>
+        </w:tc>
+        <w:tc>
+          <w:tcPr>
+            <w:tcW w:w="1272" w:type="dxa"/>
+          </w:tcPr>
+          <w:p>
+            <w:proofErr w:type="spellStart"/>
+            <w:r>
+              <w:t>pid</w:t>
+            </w:r>
+            <w:proofErr w:type="spellEnd"/>
+          </w:p>
+        </w:tc>
+      </w:tr>
+      <w:tr>
+        <w:tc>
+          <w:tcPr>
+            <w:tcW w:w="2990" w:type="dxa"/>
+          </w:tcPr>
+          <w:p>
+            <w:r>
+              <w:t>Birthplace</w:t>
+            </w:r>
+          </w:p>
+        </w:tc>
+        <w:tc>
+          <w:tcPr>
+            <w:tcW w:w="1959" w:type="dxa"/>
+          </w:tcPr>
+          <w:p>
+            <w:r>
+              <w:t>qa102acode</w:t>
+            </w:r>
+          </w:p>
+        </w:tc>
+        <w:tc>
+          <w:tcPr>
+            <w:tcW w:w="1272" w:type="dxa"/>
+          </w:tcPr>
+          <w:p/>
+        </w:tc>
+        <w:tc>
+          <w:tcPr>
+            <w:tcW w:w="1272" w:type="dxa"/>
+          </w:tcPr>
+          <w:p/>
+        </w:tc>
+        <w:tc>
+          <w:tcPr>
+            <w:tcW w:w="1272" w:type="dxa"/>
+          </w:tcPr>
+          <w:p/>
+        </w:tc>
+      </w:tr>
+      <w:tr>
+        <w:tc>
+          <w:tcPr>
+            <w:tcW w:w="2990" w:type="dxa"/>
+          </w:tcPr>
+          <w:p>
+            <w:r>
+              <w:t>Age 12 place</w:t>
+            </w:r>
+          </w:p>
+        </w:tc>
+        <w:tc>
+          <w:tcPr>
+            <w:tcW w:w="1959" w:type="dxa"/>
+          </w:tcPr>
+          <w:p>
+            <w:proofErr w:type="spellStart"/>
+            <w:r>
+              <w:t>Qa</w:t>
+            </w:r>
+            <w:proofErr w:type="spellEnd"/>
+            <w:r>
+              <w:t xml:space="preserve"> 4 </w:t>
+            </w:r>
+            <w:r>
+              <w:rPr>
+                <w:rFonts w:hint="eastAsia"/>
+              </w:rPr>
+              <w:t>是否相同</w:t>
+            </w:r>
+          </w:p>
+          <w:p>
+            <w:pPr>
+              <w:rPr>
+                <w:rFonts w:hint="eastAsia"/>
+              </w:rPr>
+            </w:pPr>
+            <w:r>
+              <w:t>Q</w:t>
+            </w:r>
+            <w:r>
+              <w:rPr>
+                <w:rFonts w:hint="eastAsia"/>
+              </w:rPr>
+              <w:t>a</w:t>
+            </w:r>
+            <w:r>
+              <w:t xml:space="preserve">401acode </w:t>
+            </w:r>
+            <w:r>
+              <w:rPr>
+                <w:rFonts w:hint="eastAsia"/>
+              </w:rPr>
+              <w:t>省</w:t>
+            </w:r>
+          </w:p>
+        </w:tc>
+        <w:tc>
+          <w:tcPr>
+            <w:tcW w:w="1272" w:type="dxa"/>
+          </w:tcPr>
+          <w:p/>
+        </w:tc>
+        <w:tc>
+          <w:tcPr>
+            <w:tcW w:w="1272" w:type="dxa"/>
+          </w:tcPr>
+          <w:p/>
+        </w:tc>
+        <w:tc>
+          <w:tcPr>
+            <w:tcW w:w="1272" w:type="dxa"/>
+          </w:tcPr>
+          <w:p/>
+        </w:tc>
+      </w:tr>
+      <w:tr>
+        <w:tc>
+          <w:tcPr>
+            <w:tcW w:w="2990" w:type="dxa"/>
+          </w:tcPr>
+          <w:p>
+            <w:r>
+              <w:t>residence</w:t>
+            </w:r>
+            <w:r>
+              <w:t xml:space="preserve"> place</w:t>
+            </w:r>
+            <w:r>
+              <w:t xml:space="preserve"> 10-16</w:t>
+            </w:r>
+          </w:p>
+        </w:tc>
+        <w:tc>
+          <w:tcPr>
+            <w:tcW w:w="1959" w:type="dxa"/>
+          </w:tcPr>
+          <w:p>
+            <w:proofErr w:type="spellStart"/>
+            <w:r>
+              <w:t>provcd</w:t>
+            </w:r>
+            <w:proofErr w:type="spellEnd"/>
+          </w:p>
+        </w:tc>
+        <w:tc>
+          <w:tcPr>
+            <w:tcW w:w="1272" w:type="dxa"/>
+          </w:tcPr>
+          <w:p>
+            <w:proofErr w:type="spellStart"/>
+            <w:r>
+              <w:t>P</w:t>
+            </w:r>
+            <w:r>
+              <w:rPr>
+                <w:rFonts w:hint="eastAsia"/>
+              </w:rPr>
+              <w:t>ro</w:t>
+            </w:r>
+            <w:r>
+              <w:t>vcd</w:t>
+            </w:r>
+            <w:proofErr w:type="spellEnd"/>
+          </w:p>
+        </w:tc>
+        <w:tc>
+          <w:tcPr>
+            <w:tcW w:w="1272" w:type="dxa"/>
+          </w:tcPr>
+          <w:p>
+            <w:r>
+              <w:t>Provcd14</w:t>
+            </w:r>
+          </w:p>
+        </w:tc>
+        <w:tc>
+          <w:tcPr>
+            <w:tcW w:w="1272" w:type="dxa"/>
+          </w:tcPr>
+          <w:p>
+            <w:r>
+              <w:t>Provcd16</w:t>
+            </w:r>
+          </w:p>
+        </w:tc>
+      </w:tr>
+      <w:tr>
+        <w:tc>
+          <w:tcPr>
+            <w:tcW w:w="2990" w:type="dxa"/>
+          </w:tcPr>
+          <w:p>
+            <w:r>
+              <w:t>work status</w:t>
+            </w:r>
+          </w:p>
+        </w:tc>
+        <w:tc>
+          <w:tcPr>
+            <w:tcW w:w="1959" w:type="dxa"/>
+          </w:tcPr>
+          <w:p>
+            <w:r>
+              <w:t>Qg3</w:t>
+            </w:r>
+          </w:p>
+        </w:tc>
+        <w:tc>
+          <w:tcPr>
+            <w:tcW w:w="1272" w:type="dxa"/>
+          </w:tcPr>
+          <w:p/>
+        </w:tc>
+        <w:tc>
+          <w:tcPr>
+            <w:tcW w:w="1272" w:type="dxa"/>
+          </w:tcPr>
+          <w:p/>
+        </w:tc>
+        <w:tc>
+          <w:tcPr>
+            <w:tcW w:w="1272" w:type="dxa"/>
+          </w:tcPr>
+          <w:p/>
+        </w:tc>
+      </w:tr>
+      <w:tr>
+        <w:tc>
+          <w:tcPr>
+            <w:tcW w:w="2990" w:type="dxa"/>
+          </w:tcPr>
+          <w:p>
+            <w:r>
+              <w:t>Work type</w:t>
+            </w:r>
+            <w:r>
+              <w:t>/</w:t>
+            </w:r>
+            <w:r>
+              <w:t xml:space="preserve"> </w:t>
+            </w:r>
+            <w:r>
+              <w:t>Industry</w:t>
+            </w:r>
+          </w:p>
+        </w:tc>
+        <w:tc>
+          <w:tcPr>
+            <w:tcW w:w="1959" w:type="dxa"/>
+          </w:tcPr>
+          <w:p>
+            <w:r>
+              <w:t>qg307egp</w:t>
+            </w:r>
+            <w:r>
+              <w:t xml:space="preserve"> </w:t>
+            </w:r>
+            <w:r>
+              <w:rPr>
+                <w:rFonts w:hint="eastAsia"/>
+              </w:rPr>
+              <w:t>分类</w:t>
+            </w:r>
+          </w:p>
+          <w:p>
+            <w:pPr>
+              <w:rPr>
+                <w:rFonts w:hint="eastAsia"/>
+              </w:rPr>
+            </w:pPr>
+            <w:r>
+              <w:t>qg307code</w:t>
+            </w:r>
+          </w:p>
+        </w:tc>
+        <w:tc>
+          <w:tcPr>
+            <w:tcW w:w="1272" w:type="dxa"/>
+          </w:tcPr>
+          <w:p/>
+        </w:tc>
+        <w:tc>
+          <w:tcPr>
+            <w:tcW w:w="1272" w:type="dxa"/>
+          </w:tcPr>
+          <w:p/>
+        </w:tc>
+        <w:tc>
+          <w:tcPr>
+            <w:tcW w:w="1272" w:type="dxa"/>
+          </w:tcPr>
+          <w:p/>
+        </w:tc>
+      </w:tr>
+      <w:tr>
+        <w:tc>
+          <w:tcPr>
+            <w:tcW w:w="2990" w:type="dxa"/>
+          </w:tcPr>
+          <w:p>
+            <w:r>
+              <w:t>Wage 2010-2016 (income and working hour)</w:t>
+            </w:r>
+          </w:p>
+        </w:tc>
+        <w:tc>
+          <w:tcPr>
+            <w:tcW w:w="1959" w:type="dxa"/>
+          </w:tcPr>
+          <w:p>
+            <w:r>
+              <w:t>Income</w:t>
+            </w:r>
+          </w:p>
+          <w:p>
+            <w:r>
+              <w:t xml:space="preserve">Qg401 </w:t>
+            </w:r>
+            <w:r>
+              <w:rPr>
+                <w:rFonts w:hint="eastAsia"/>
+              </w:rPr>
+              <w:t>月</w:t>
+            </w:r>
+          </w:p>
+          <w:p>
+            <w:r>
+              <w:t>Q</w:t>
+            </w:r>
+            <w:r>
+              <w:rPr>
+                <w:rFonts w:hint="eastAsia"/>
+              </w:rPr>
+              <w:t>g402</w:t>
+            </w:r>
+            <w:r>
+              <w:t xml:space="preserve"> </w:t>
+            </w:r>
+            <w:r>
+              <w:rPr>
+                <w:rFonts w:hint="eastAsia"/>
+              </w:rPr>
+              <w:t>日</w:t>
+            </w:r>
+          </w:p>
+          <w:p>
+            <w:r>
+              <w:t>Q</w:t>
+            </w:r>
+            <w:r>
+              <w:rPr>
+                <w:rFonts w:hint="eastAsia"/>
+              </w:rPr>
+              <w:t>g403</w:t>
+            </w:r>
+            <w:r>
+              <w:t xml:space="preserve"> </w:t>
+            </w:r>
+            <w:r>
+              <w:rPr>
+                <w:rFonts w:hint="eastAsia"/>
+              </w:rPr>
+              <w:t>小时</w:t>
+            </w:r>
+          </w:p>
+          <w:p>
+            <w:r>
+              <w:t>Q</w:t>
+            </w:r>
+            <w:r>
+              <w:rPr>
+                <w:rFonts w:hint="eastAsia"/>
+              </w:rPr>
+              <w:t>h</w:t>
+            </w:r>
+            <w:r>
+              <w:t xml:space="preserve">1 </w:t>
+            </w:r>
+            <w:r>
+              <w:rPr>
+                <w:rFonts w:hint="eastAsia"/>
+              </w:rPr>
+              <w:t>月</w:t>
+            </w:r>
+          </w:p>
+          <w:p>
+            <w:r>
+              <w:t>Q</w:t>
+            </w:r>
+            <w:r>
+              <w:rPr>
+                <w:rFonts w:hint="eastAsia"/>
+              </w:rPr>
+              <w:t>h2</w:t>
+            </w:r>
+            <w:r>
+              <w:t xml:space="preserve"> </w:t>
+            </w:r>
+            <w:r>
+              <w:rPr>
+                <w:rFonts w:hint="eastAsia"/>
+              </w:rPr>
+              <w:t>日</w:t>
+            </w:r>
+          </w:p>
+          <w:p>
+            <w:r>
+              <w:t>Q</w:t>
+            </w:r>
+            <w:r>
+              <w:rPr>
+                <w:rFonts w:hint="eastAsia"/>
+              </w:rPr>
+              <w:t>h3</w:t>
+            </w:r>
+            <w:r>
+              <w:t xml:space="preserve"> </w:t>
+            </w:r>
+            <w:r>
+              <w:rPr>
+                <w:rFonts w:hint="eastAsia"/>
+              </w:rPr>
+              <w:t>小时</w:t>
+            </w:r>
+          </w:p>
+        </w:tc>
+        <w:tc>
+          <w:tcPr>
+            <w:tcW w:w="1272" w:type="dxa"/>
+          </w:tcPr>
+          <w:p/>
+        </w:tc>
+        <w:tc>
+          <w:tcPr>
+            <w:tcW w:w="1272" w:type="dxa"/>
+          </w:tcPr>
+          <w:p>
+            <w:proofErr w:type="spellStart"/>
+            <w:r>
+              <w:t>P_income</w:t>
+            </w:r>
+            <w:proofErr w:type="spellEnd"/>
+          </w:p>
+        </w:tc>
+        <w:tc>
+          <w:tcPr>
+            <w:tcW w:w="1272" w:type="dxa"/>
+          </w:tcPr>
+          <w:p>
+            <w:r>
+              <w:t>Income</w:t>
+            </w:r>
+          </w:p>
+          <w:p>
+            <w:r>
+              <w:t>Qg6</w:t>
+            </w:r>
+          </w:p>
+        </w:tc>
+      </w:tr>
+      <w:tr>
+        <w:tc>
+          <w:tcPr>
+            <w:tcW w:w="2990" w:type="dxa"/>
+          </w:tcPr>
+          <w:p>
+            <w:r>
+              <w:t>Age</w:t>
+            </w:r>
+          </w:p>
+        </w:tc>
+        <w:tc>
+          <w:tcPr>
+            <w:tcW w:w="1959" w:type="dxa"/>
+          </w:tcPr>
+          <w:p>
+            <w:r>
+              <w:t>qa1age</w:t>
+            </w:r>
+          </w:p>
+        </w:tc>
+        <w:tc>
+          <w:tcPr>
+            <w:tcW w:w="1272" w:type="dxa"/>
+          </w:tcPr>
+          <w:p/>
+        </w:tc>
+        <w:tc>
+          <w:tcPr>
+            <w:tcW w:w="1272" w:type="dxa"/>
+          </w:tcPr>
+          <w:p/>
+        </w:tc>
+        <w:tc>
+          <w:tcPr>
+            <w:tcW w:w="1272" w:type="dxa"/>
+          </w:tcPr>
+          <w:p/>
+        </w:tc>
+      </w:tr>
+      <w:tr>
+        <w:tc>
+          <w:tcPr>
+            <w:tcW w:w="2990" w:type="dxa"/>
+          </w:tcPr>
+          <w:p>
+            <w:r>
+              <w:t>Gender</w:t>
+            </w:r>
+          </w:p>
+        </w:tc>
+        <w:tc>
+          <w:tcPr>
+            <w:tcW w:w="1959" w:type="dxa"/>
+          </w:tcPr>
+          <w:p>
+            <w:r>
+              <w:t>gender</w:t>
+            </w:r>
+          </w:p>
+        </w:tc>
+        <w:tc>
+          <w:tcPr>
+            <w:tcW w:w="1272" w:type="dxa"/>
+          </w:tcPr>
+          <w:p/>
+        </w:tc>
+        <w:tc>
+          <w:tcPr>
+            <w:tcW w:w="1272" w:type="dxa"/>
+          </w:tcPr>
+          <w:p/>
+        </w:tc>
+        <w:tc>
+          <w:tcPr>
+            <w:tcW w:w="1272" w:type="dxa"/>
+          </w:tcPr>
+          <w:p>
+            <w:bookmarkStart w:id="0" w:name="_GoBack"/>
+            <w:bookmarkEnd w:id="0"/>
+          </w:p>
+        </w:tc>
+      </w:tr>
+      <w:tr>
+        <w:tc>
+          <w:tcPr>
+            <w:tcW w:w="2990" w:type="dxa"/>
+          </w:tcPr>
+          <w:p>
+            <w:r>
+              <w:t>Education</w:t>
+            </w:r>
+          </w:p>
+        </w:tc>
+        <w:tc>
+          <w:tcPr>
+            <w:tcW w:w="1959" w:type="dxa"/>
+          </w:tcPr>
+          <w:p>
+            <w:r>
+              <w:t>cfps2010edu_best</w:t>
+            </w:r>
+          </w:p>
+          <w:p>
+            <w:r>
+              <w:t>cfps2010eduy_best</w:t>
+            </w:r>
+          </w:p>
+        </w:tc>
+        <w:tc>
+          <w:tcPr>
+            <w:tcW w:w="1272" w:type="dxa"/>
+          </w:tcPr>
+          <w:p/>
+        </w:tc>
+        <w:tc>
+          <w:tcPr>
+            <w:tcW w:w="1272" w:type="dxa"/>
+          </w:tcPr>
+          <w:p/>
+        </w:tc>
+        <w:tc>
+          <w:tcPr>
+            <w:tcW w:w="1272" w:type="dxa"/>
+          </w:tcPr>
+          <w:p/>
+        </w:tc>
+      </w:tr>
+      <w:tr>
+        <w:tc>
+          <w:tcPr>
+            <w:tcW w:w="2990" w:type="dxa"/>
+          </w:tcPr>
+          <w:p>
+            <w:r>
+              <w:t>Union status</w:t>
+            </w:r>
+          </w:p>
+        </w:tc>
+        <w:tc>
+          <w:tcPr>
+            <w:tcW w:w="1959" w:type="dxa"/>
+          </w:tcPr>
+          <w:p>
+            <w:r>
+              <w:t>qa7_s_1</w:t>
+            </w:r>
+            <w:r>
+              <w:t xml:space="preserve"> </w:t>
+            </w:r>
+            <w:r>
+              <w:rPr>
+                <w:rFonts w:hint="eastAsia"/>
+              </w:rPr>
+              <w:t>工会</w:t>
+            </w:r>
+            <w:r>
+              <w:rPr>
+                <w:rFonts w:hint="eastAsia"/>
+              </w:rPr>
+              <w:t>=5</w:t>
+            </w:r>
+          </w:p>
+        </w:tc>
+        <w:tc>
+          <w:tcPr>
+            <w:tcW w:w="1272" w:type="dxa"/>
+          </w:tcPr>
+          <w:p/>
+        </w:tc>
+        <w:tc>
+          <w:tcPr>
+            <w:tcW w:w="1272" w:type="dxa"/>
+          </w:tcPr>
+          <w:p/>
+        </w:tc>
+        <w:tc>
+          <w:tcPr>
+            <w:tcW w:w="1272" w:type="dxa"/>
+          </w:tcPr>
+          <w:p/>
+        </w:tc>
+      </w:tr>
+      <w:tr>
+        <w:tc>
+          <w:tcPr>
+            <w:tcW w:w="2990" w:type="dxa"/>
+          </w:tcPr>
+          <w:p>
+            <w:r>
+              <w:t>Marital status</w:t>
+            </w:r>
+          </w:p>
+        </w:tc>
+        <w:tc>
+          <w:tcPr>
+            <w:tcW w:w="1959" w:type="dxa"/>
+          </w:tcPr>
+          <w:p>
+            <w:r>
+              <w:t>qb307_a_1</w:t>
+            </w:r>
+          </w:p>
+        </w:tc>
+        <w:tc>
+          <w:tcPr>
+            <w:tcW w:w="1272" w:type="dxa"/>
+          </w:tcPr>
+          <w:p/>
+        </w:tc>
+        <w:tc>
+          <w:tcPr>
+            <w:tcW w:w="1272" w:type="dxa"/>
+          </w:tcPr>
+          <w:p/>
+        </w:tc>
+        <w:tc>
+          <w:tcPr>
+            <w:tcW w:w="1272" w:type="dxa"/>
+          </w:tcPr>
+          <w:p/>
+        </w:tc>
+      </w:tr>
+      <w:tr>
+        <w:tc>
+          <w:tcPr>
+            <w:tcW w:w="2990" w:type="dxa"/>
+          </w:tcPr>
+          <w:p>
+            <w:r>
+              <w:t>Health status</w:t>
+            </w:r>
+          </w:p>
+        </w:tc>
+        <w:tc>
+          <w:tcPr>
+            <w:tcW w:w="1959" w:type="dxa"/>
+          </w:tcPr>
+          <w:p>
+            <w:r>
+              <w:t>Qp3</w:t>
+            </w:r>
+          </w:p>
+        </w:tc>
+        <w:tc>
+          <w:tcPr>
+            <w:tcW w:w="1272" w:type="dxa"/>
+          </w:tcPr>
+          <w:p/>
+        </w:tc>
+        <w:tc>
+          <w:tcPr>
+            <w:tcW w:w="1272" w:type="dxa"/>
+          </w:tcPr>
+          <w:p/>
+        </w:tc>
+        <w:tc>
+          <w:tcPr>
+            <w:tcW w:w="1272" w:type="dxa"/>
+          </w:tcPr>
+          <w:p/>
+        </w:tc>
+      </w:tr>
+      <w:tr>
+        <w:tc>
+          <w:tcPr>
+            <w:tcW w:w="2990" w:type="dxa"/>
+          </w:tcPr>
+          <w:p>
+            <w:r>
+              <w:t>Metropolitan residence</w:t>
+            </w:r>
+          </w:p>
+        </w:tc>
+        <w:tc>
+          <w:tcPr>
+            <w:tcW w:w="1959" w:type="dxa"/>
+          </w:tcPr>
+          <w:p>
+            <w:r>
+              <w:t>/</w:t>
+            </w:r>
+          </w:p>
+        </w:tc>
+        <w:tc>
+          <w:tcPr>
+            <w:tcW w:w="1272" w:type="dxa"/>
+          </w:tcPr>
+          <w:p/>
+        </w:tc>
+        <w:tc>
+          <w:tcPr>
+            <w:tcW w:w="1272" w:type="dxa"/>
+          </w:tcPr>
+          <w:p/>
+        </w:tc>
+        <w:tc>
+          <w:tcPr>
+            <w:tcW w:w="1272" w:type="dxa"/>
+          </w:tcPr>
+          <w:p/>
+        </w:tc>
+      </w:tr>
+    </w:tbl>
+    <w:p/>
     <w:sectPr>
       <w:pgSz w:w="12240" w:h="15840"/>
       <w:pgMar w:top="1440" w:right="1440" w:bottom="1440" w:left="1440" w:header="720" w:footer="720" w:gutter="0"/>
@@ -472,6 +1344,25 @@
     <w:semiHidden/>
     <w:unhideWhenUsed/>
   </w:style>
+  <w:style w:type="table" w:styleId="TableGrid">
+    <w:name w:val="Table Grid"/>
+    <w:basedOn w:val="TableNormal"/>
+    <w:uiPriority w:val="39"/>
+    <w:rsid w:val="008A63E6"/>
+    <w:pPr>
+      <w:spacing w:after="0" w:line="240" w:lineRule="auto"/>
+    </w:pPr>
+    <w:tblPr>
+      <w:tblBorders>
+        <w:top w:val="single" w:sz="4" w:space="0" w:color="auto"/>
+        <w:left w:val="single" w:sz="4" w:space="0" w:color="auto"/>
+        <w:bottom w:val="single" w:sz="4" w:space="0" w:color="auto"/>
+        <w:right w:val="single" w:sz="4" w:space="0" w:color="auto"/>
+        <w:insideH w:val="single" w:sz="4" w:space="0" w:color="auto"/>
+        <w:insideV w:val="single" w:sz="4" w:space="0" w:color="auto"/>
+      </w:tblBorders>
+    </w:tblPr>
+  </w:style>
 </w:styles>
 </file>
 

</xml_diff>

<commit_message>
clean_merge do file and previous research proposal
</commit_message>
<xml_diff>
--- a/Research Proposal.docx
+++ b/Research Proposal.docx
@@ -681,10 +681,7 @@
           <w:tcPr>
             <w:tcW w:w="1272" w:type="dxa"/>
           </w:tcPr>
-          <w:p>
-            <w:bookmarkStart w:id="0" w:name="_GoBack"/>
-            <w:bookmarkEnd w:id="0"/>
-          </w:p>
+          <w:p/>
         </w:tc>
       </w:tr>
       <w:tr>
@@ -909,6 +906,686 @@
       </w:tr>
     </w:tbl>
     <w:p/>
+    <w:p>
+      <w:pPr>
+        <w:autoSpaceDE w:val="0"/>
+        <w:autoSpaceDN w:val="0"/>
+        <w:adjustRightInd w:val="0"/>
+        <w:spacing w:after="0" w:line="240" w:lineRule="auto"/>
+        <w:jc w:val="both"/>
+        <w:rPr>
+          <w:rFonts w:cstheme="minorHAnsi"/>
+          <w:color w:val="000000"/>
+        </w:rPr>
+      </w:pPr>
+      <w:bookmarkStart w:id="0" w:name="_GoBack"/>
+      <w:r>
+        <w:rPr>
+          <w:rFonts w:cstheme="minorHAnsi"/>
+          <w:color w:val="000000"/>
+        </w:rPr>
+        <w:t xml:space="preserve">The past 40 years have witnessed both </w:t>
+      </w:r>
+      <w:r>
+        <w:rPr>
+          <w:rFonts w:cstheme="minorHAnsi"/>
+          <w:color w:val="000000"/>
+        </w:rPr>
+        <w:t>China</w:t>
+      </w:r>
+      <w:r>
+        <w:rPr>
+          <w:rFonts w:cstheme="minorHAnsi"/>
+          <w:color w:val="000000"/>
+        </w:rPr>
+        <w:t>’s rapid economic growth and</w:t>
+      </w:r>
+      <w:r>
+        <w:rPr>
+          <w:rFonts w:cstheme="minorHAnsi"/>
+          <w:color w:val="000000"/>
+        </w:rPr>
+        <w:t xml:space="preserve"> </w:t>
+      </w:r>
+      <w:r>
+        <w:rPr>
+          <w:rFonts w:cstheme="minorHAnsi"/>
+          <w:color w:val="000000"/>
+        </w:rPr>
+        <w:t>extensive int</w:t>
+      </w:r>
+      <w:r>
+        <w:rPr>
+          <w:rFonts w:cstheme="minorHAnsi"/>
+          <w:color w:val="000000"/>
+        </w:rPr>
+        <w:t>ernal migration</w:t>
+      </w:r>
+      <w:r>
+        <w:rPr>
+          <w:rFonts w:cstheme="minorHAnsi"/>
+          <w:color w:val="000000"/>
+        </w:rPr>
+        <w:t>. As of 2013, there are 163.4 million migrant</w:t>
+      </w:r>
+      <w:r>
+        <w:rPr>
+          <w:rFonts w:cstheme="minorHAnsi"/>
+          <w:color w:val="000000"/>
+        </w:rPr>
+        <w:t xml:space="preserve"> </w:t>
+      </w:r>
+      <w:r>
+        <w:rPr>
+          <w:rFonts w:cstheme="minorHAnsi"/>
+          <w:color w:val="000000"/>
+        </w:rPr>
+        <w:t>workers in urban areas,</w:t>
+      </w:r>
+      <w:r>
+        <w:rPr>
+          <w:rFonts w:cstheme="minorHAnsi"/>
+          <w:color w:val="010181"/>
+        </w:rPr>
+        <w:t xml:space="preserve"> </w:t>
+      </w:r>
+      <w:r>
+        <w:rPr>
+          <w:rFonts w:cstheme="minorHAnsi"/>
+          <w:color w:val="000000"/>
+        </w:rPr>
+        <w:t>constituting approximately 40 percent of the Chinese urban labor force</w:t>
+      </w:r>
+      <w:r>
+        <w:rPr>
+          <w:rFonts w:cstheme="minorHAnsi"/>
+          <w:color w:val="000000"/>
+        </w:rPr>
+        <w:t xml:space="preserve"> </w:t>
+      </w:r>
+      <w:commentRangeStart w:id="1"/>
+      <w:r>
+        <w:rPr>
+          <w:rFonts w:cstheme="minorHAnsi"/>
+          <w:color w:val="000000"/>
+        </w:rPr>
+        <w:t xml:space="preserve">(NBS, </w:t>
+      </w:r>
+      <w:r>
+        <w:rPr>
+          <w:rFonts w:cstheme="minorHAnsi"/>
+          <w:color w:val="010181"/>
+        </w:rPr>
+        <w:t>2013</w:t>
+      </w:r>
+      <w:r>
+        <w:rPr>
+          <w:rFonts w:cstheme="minorHAnsi"/>
+          <w:color w:val="000000"/>
+        </w:rPr>
+        <w:t>).</w:t>
+      </w:r>
+      <w:commentRangeEnd w:id="1"/>
+      <w:r>
+        <w:rPr>
+          <w:rStyle w:val="CommentReference"/>
+          <w:sz w:val="22"/>
+          <w:szCs w:val="22"/>
+        </w:rPr>
+        <w:commentReference w:id="1"/>
+      </w:r>
+      <w:r>
+        <w:rPr>
+          <w:rFonts w:cstheme="minorHAnsi"/>
+          <w:color w:val="000000"/>
+        </w:rPr>
+        <w:t xml:space="preserve"> Since internal migration can be an important source of labor supply and a determinant of shifts in regional economic growth, it is necessary to </w:t>
+      </w:r>
+      <w:r>
+        <w:rPr>
+          <w:rFonts w:cstheme="minorHAnsi"/>
+          <w:color w:val="000000"/>
+        </w:rPr>
+        <w:t>understand the determinants of its size and flow in China</w:t>
+      </w:r>
+      <w:r>
+        <w:rPr>
+          <w:rFonts w:cstheme="minorHAnsi"/>
+          <w:color w:val="000000"/>
+        </w:rPr>
+        <w:t>.</w:t>
+      </w:r>
+    </w:p>
+    <w:bookmarkEnd w:id="0"/>
+    <w:p>
+      <w:pPr>
+        <w:autoSpaceDE w:val="0"/>
+        <w:autoSpaceDN w:val="0"/>
+        <w:adjustRightInd w:val="0"/>
+        <w:spacing w:after="0" w:line="240" w:lineRule="auto"/>
+        <w:jc w:val="both"/>
+        <w:rPr>
+          <w:rFonts w:cstheme="minorHAnsi"/>
+          <w:color w:val="000000"/>
+        </w:rPr>
+      </w:pPr>
+    </w:p>
+    <w:p>
+      <w:pPr>
+        <w:autoSpaceDE w:val="0"/>
+        <w:autoSpaceDN w:val="0"/>
+        <w:adjustRightInd w:val="0"/>
+        <w:spacing w:after="0" w:line="240" w:lineRule="auto"/>
+        <w:jc w:val="both"/>
+        <w:rPr>
+          <w:rFonts w:cstheme="minorHAnsi"/>
+          <w:color w:val="000000"/>
+        </w:rPr>
+      </w:pPr>
+      <w:r>
+        <w:rPr>
+          <w:rFonts w:cstheme="minorHAnsi"/>
+          <w:color w:val="000000"/>
+        </w:rPr>
+        <w:t xml:space="preserve">The </w:t>
+      </w:r>
+      <w:r>
+        <w:rPr>
+          <w:rFonts w:cstheme="minorHAnsi"/>
+          <w:color w:val="000000"/>
+        </w:rPr>
+        <w:t xml:space="preserve">early </w:t>
+      </w:r>
+      <w:r>
+        <w:rPr>
+          <w:rFonts w:cstheme="minorHAnsi"/>
+          <w:color w:val="000000"/>
+        </w:rPr>
+        <w:t xml:space="preserve">empirical study of </w:t>
+      </w:r>
+      <w:r>
+        <w:rPr>
+          <w:rFonts w:cstheme="minorHAnsi"/>
+          <w:color w:val="000000"/>
+        </w:rPr>
+        <w:t>Chinese migration flows focused on explaining th</w:t>
+      </w:r>
+      <w:r>
+        <w:rPr>
+          <w:rFonts w:cstheme="minorHAnsi"/>
+          <w:color w:val="000000"/>
+        </w:rPr>
+        <w:t xml:space="preserve">e rural-to-urban </w:t>
+      </w:r>
+      <w:r>
+        <w:rPr>
+          <w:rFonts w:cstheme="minorHAnsi"/>
+          <w:color w:val="000000"/>
+        </w:rPr>
+        <w:t xml:space="preserve">migration. </w:t>
+      </w:r>
+      <w:commentRangeStart w:id="2"/>
+      <w:r>
+        <w:rPr>
+          <w:rFonts w:cstheme="minorHAnsi"/>
+          <w:color w:val="000000"/>
+        </w:rPr>
+        <w:t xml:space="preserve">Zhao </w:t>
+      </w:r>
+      <w:commentRangeEnd w:id="2"/>
+      <w:r>
+        <w:rPr>
+          <w:rStyle w:val="CommentReference"/>
+        </w:rPr>
+        <w:commentReference w:id="2"/>
+      </w:r>
+      <w:r>
+        <w:rPr>
+          <w:rFonts w:cstheme="minorHAnsi"/>
+          <w:color w:val="000000"/>
+        </w:rPr>
+        <w:t>points out that the abun</w:t>
+      </w:r>
+      <w:r>
+        <w:rPr>
+          <w:rFonts w:cstheme="minorHAnsi"/>
+          <w:color w:val="000000"/>
+        </w:rPr>
+        <w:t xml:space="preserve">dance of household labor </w:t>
+      </w:r>
+      <w:r>
+        <w:rPr>
+          <w:rFonts w:cstheme="minorHAnsi"/>
+          <w:color w:val="000000"/>
+        </w:rPr>
+        <w:t xml:space="preserve">and </w:t>
+      </w:r>
+      <w:r>
+        <w:rPr>
+          <w:rFonts w:cstheme="minorHAnsi"/>
+          <w:color w:val="000000"/>
+        </w:rPr>
+        <w:t>the shortage of farmland</w:t>
+      </w:r>
+      <w:r>
+        <w:rPr>
+          <w:rFonts w:cstheme="minorHAnsi"/>
+          <w:color w:val="000000"/>
+        </w:rPr>
+        <w:t xml:space="preserve"> </w:t>
+      </w:r>
+      <w:r>
+        <w:rPr>
+          <w:rFonts w:cstheme="minorHAnsi"/>
+          <w:color w:val="000000"/>
+        </w:rPr>
+        <w:t xml:space="preserve">are </w:t>
+      </w:r>
+      <w:r>
+        <w:rPr>
+          <w:rFonts w:cstheme="minorHAnsi"/>
+          <w:color w:val="000000"/>
+        </w:rPr>
+        <w:t>among the most important determinants of labor migration</w:t>
+      </w:r>
+      <w:r>
+        <w:rPr>
+          <w:rFonts w:cstheme="minorHAnsi"/>
+          <w:color w:val="000000"/>
+        </w:rPr>
+        <w:t>, which can be predicted by Lewis’ dual sector model.</w:t>
+      </w:r>
+      <w:r>
+        <w:rPr>
+          <w:rFonts w:cstheme="minorHAnsi"/>
+          <w:color w:val="000000"/>
+        </w:rPr>
+        <w:t xml:space="preserve"> </w:t>
+      </w:r>
+      <w:r>
+        <w:rPr>
+          <w:rFonts w:cstheme="minorHAnsi"/>
+          <w:color w:val="000000"/>
+        </w:rPr>
+        <w:t xml:space="preserve">However, </w:t>
+      </w:r>
+      <w:commentRangeStart w:id="3"/>
+      <w:r>
+        <w:rPr>
+          <w:rFonts w:cstheme="minorHAnsi"/>
+          <w:color w:val="000000"/>
+        </w:rPr>
+        <w:t xml:space="preserve">many studies have shown that </w:t>
+      </w:r>
+      <w:r>
+        <w:rPr>
+          <w:rFonts w:cstheme="minorHAnsi"/>
+          <w:color w:val="000000"/>
+        </w:rPr>
+        <w:t>wages of hired workers in the agricultural sector have in</w:t>
+      </w:r>
+      <w:r>
+        <w:rPr>
+          <w:rFonts w:cstheme="minorHAnsi"/>
+          <w:color w:val="000000"/>
+        </w:rPr>
+        <w:t xml:space="preserve">creased dramatically since 2003, and </w:t>
+      </w:r>
+      <w:r>
+        <w:rPr>
+          <w:rFonts w:cstheme="minorHAnsi"/>
+          <w:color w:val="000000"/>
+        </w:rPr>
+        <w:t>China has reached its Lewis turning point before 2010</w:t>
+      </w:r>
+      <w:commentRangeEnd w:id="3"/>
+      <w:r>
+        <w:rPr>
+          <w:rStyle w:val="CommentReference"/>
+        </w:rPr>
+        <w:commentReference w:id="3"/>
+      </w:r>
+      <w:r>
+        <w:rPr>
+          <w:rFonts w:cstheme="minorHAnsi"/>
+          <w:color w:val="000000"/>
+        </w:rPr>
+        <w:t xml:space="preserve">. </w:t>
+      </w:r>
+      <w:r>
+        <w:rPr>
+          <w:rFonts w:cstheme="minorHAnsi"/>
+          <w:color w:val="000000"/>
+        </w:rPr>
+        <w:t>Under such circumstances, we can shift our emphasis from rural-urban migration to a more general stu</w:t>
+      </w:r>
+      <w:r>
+        <w:rPr>
+          <w:rFonts w:cstheme="minorHAnsi"/>
+          <w:color w:val="000000"/>
+        </w:rPr>
+        <w:t>dy of the determinant of China’</w:t>
+      </w:r>
+      <w:r>
+        <w:rPr>
+          <w:rFonts w:cstheme="minorHAnsi"/>
+          <w:color w:val="000000"/>
+        </w:rPr>
+        <w:t xml:space="preserve"> </w:t>
+      </w:r>
+      <w:r>
+        <w:rPr>
+          <w:rFonts w:cstheme="minorHAnsi"/>
+          <w:color w:val="000000"/>
+        </w:rPr>
+        <w:t>labor migration</w:t>
+      </w:r>
+      <w:r>
+        <w:rPr>
+          <w:rFonts w:cstheme="minorHAnsi"/>
+          <w:color w:val="000000"/>
+        </w:rPr>
+        <w:t xml:space="preserve">. </w:t>
+      </w:r>
+      <w:r>
+        <w:rPr>
+          <w:rFonts w:cstheme="minorHAnsi"/>
+          <w:color w:val="000000"/>
+        </w:rPr>
+        <w:t>Several</w:t>
+      </w:r>
+      <w:commentRangeStart w:id="4"/>
+      <w:r>
+        <w:rPr>
+          <w:rFonts w:cstheme="minorHAnsi"/>
+          <w:color w:val="000000"/>
+        </w:rPr>
+        <w:t xml:space="preserve"> </w:t>
+      </w:r>
+      <w:r>
+        <w:rPr>
+          <w:rFonts w:cstheme="minorHAnsi"/>
+          <w:color w:val="000000"/>
+        </w:rPr>
+        <w:t xml:space="preserve">later </w:t>
+      </w:r>
+      <w:r>
+        <w:rPr>
+          <w:rFonts w:cstheme="minorHAnsi"/>
+          <w:color w:val="000000"/>
+        </w:rPr>
+        <w:t>paper</w:t>
+      </w:r>
+      <w:r>
+        <w:rPr>
+          <w:rFonts w:cstheme="minorHAnsi"/>
+          <w:color w:val="000000"/>
+        </w:rPr>
+        <w:t>s emphasize</w:t>
+      </w:r>
+      <w:r>
+        <w:rPr>
+          <w:rFonts w:cstheme="minorHAnsi"/>
+          <w:color w:val="000000"/>
+        </w:rPr>
+        <w:t xml:space="preserve"> the mean income differen</w:t>
+      </w:r>
+      <w:r>
+        <w:rPr>
+          <w:rFonts w:cstheme="minorHAnsi"/>
+          <w:color w:val="000000"/>
+        </w:rPr>
+        <w:t>ce</w:t>
+      </w:r>
+      <w:r>
+        <w:rPr>
+          <w:rFonts w:cstheme="minorHAnsi"/>
+          <w:color w:val="000000"/>
+        </w:rPr>
+        <w:t xml:space="preserve"> as the crucial determinant of labor migration</w:t>
+      </w:r>
+      <w:r>
+        <w:rPr>
+          <w:rFonts w:cstheme="minorHAnsi"/>
+          <w:color w:val="000000"/>
+        </w:rPr>
+        <w:t xml:space="preserve"> in China</w:t>
+      </w:r>
+      <w:r>
+        <w:rPr>
+          <w:rFonts w:cstheme="minorHAnsi"/>
+          <w:color w:val="000000"/>
+        </w:rPr>
+        <w:t>.</w:t>
+      </w:r>
+      <w:commentRangeEnd w:id="4"/>
+      <w:r>
+        <w:rPr>
+          <w:rStyle w:val="CommentReference"/>
+        </w:rPr>
+        <w:commentReference w:id="4"/>
+      </w:r>
+      <w:r>
+        <w:rPr>
+          <w:rFonts w:cstheme="minorHAnsi"/>
+          <w:color w:val="000000"/>
+        </w:rPr>
+        <w:t xml:space="preserve"> </w:t>
+      </w:r>
+      <w:r>
+        <w:rPr>
+          <w:rFonts w:cstheme="minorHAnsi"/>
+          <w:color w:val="000000"/>
+        </w:rPr>
+        <w:t xml:space="preserve">These results follow from </w:t>
+      </w:r>
+      <w:commentRangeStart w:id="5"/>
+      <w:r>
+        <w:rPr>
+          <w:rFonts w:cstheme="minorHAnsi"/>
+          <w:color w:val="000000"/>
+        </w:rPr>
+        <w:t>Hicks-</w:t>
+      </w:r>
+      <w:proofErr w:type="spellStart"/>
+      <w:r>
+        <w:rPr>
+          <w:rFonts w:cstheme="minorHAnsi"/>
+          <w:color w:val="000000"/>
+        </w:rPr>
+        <w:t>Sjaastad</w:t>
+      </w:r>
+      <w:proofErr w:type="spellEnd"/>
+      <w:r>
+        <w:rPr>
+          <w:rFonts w:cstheme="minorHAnsi"/>
+          <w:color w:val="000000"/>
+        </w:rPr>
+        <w:t xml:space="preserve"> model </w:t>
+      </w:r>
+      <w:commentRangeEnd w:id="5"/>
+      <w:r>
+        <w:rPr>
+          <w:rStyle w:val="CommentReference"/>
+        </w:rPr>
+        <w:commentReference w:id="5"/>
+      </w:r>
+      <w:r>
+        <w:rPr>
+          <w:rFonts w:cstheme="minorHAnsi"/>
+          <w:color w:val="000000"/>
+        </w:rPr>
+        <w:t>which predicts that income differentials (minus migration costs) generate unidirectional migration flows.</w:t>
+      </w:r>
+      <w:r>
+        <w:rPr>
+          <w:rFonts w:cstheme="minorHAnsi"/>
+          <w:color w:val="000000"/>
+        </w:rPr>
+        <w:t xml:space="preserve"> </w:t>
+      </w:r>
+      <w:r>
+        <w:rPr>
+          <w:rFonts w:cstheme="minorHAnsi"/>
+          <w:color w:val="000000"/>
+        </w:rPr>
+        <w:lastRenderedPageBreak/>
+        <w:t xml:space="preserve">However, statistics from China Family Panel Studies suggest that all provinces have in-migration and many low-income provinces, including Jilin, Heilongjiang, and Chongqing, have more than 10% residents as in-migrants. To understand such phenomenon, </w:t>
+      </w:r>
+      <w:r>
+        <w:rPr>
+          <w:rFonts w:cstheme="minorHAnsi"/>
+          <w:color w:val="000000"/>
+        </w:rPr>
+        <w:t xml:space="preserve">this paper employs the general Roy model which first proposed by Roy and applied to migration </w:t>
+      </w:r>
+      <w:commentRangeStart w:id="6"/>
+      <w:r>
+        <w:rPr>
+          <w:rFonts w:cstheme="minorHAnsi"/>
+          <w:color w:val="000000"/>
+        </w:rPr>
+        <w:t xml:space="preserve">by </w:t>
+      </w:r>
+      <w:proofErr w:type="spellStart"/>
+      <w:r>
+        <w:rPr>
+          <w:rFonts w:cstheme="minorHAnsi"/>
+          <w:color w:val="000000"/>
+        </w:rPr>
+        <w:t>Borjas</w:t>
+      </w:r>
+      <w:commentRangeEnd w:id="6"/>
+      <w:proofErr w:type="spellEnd"/>
+      <w:r>
+        <w:rPr>
+          <w:rStyle w:val="CommentReference"/>
+        </w:rPr>
+        <w:commentReference w:id="6"/>
+      </w:r>
+      <w:r>
+        <w:rPr>
+          <w:rFonts w:cstheme="minorHAnsi"/>
+          <w:color w:val="000000"/>
+        </w:rPr>
+        <w:t>. It stresses regional differences in the returns to skills (as well as regional differences in mean income) and predicts that regions that pay higher returns to skills attract more skilled workers than regions that pay lower returns.</w:t>
+      </w:r>
+    </w:p>
+    <w:p>
+      <w:pPr>
+        <w:autoSpaceDE w:val="0"/>
+        <w:autoSpaceDN w:val="0"/>
+        <w:adjustRightInd w:val="0"/>
+        <w:spacing w:after="0" w:line="240" w:lineRule="auto"/>
+        <w:jc w:val="both"/>
+        <w:rPr>
+          <w:rFonts w:cstheme="minorHAnsi"/>
+          <w:color w:val="000000"/>
+        </w:rPr>
+      </w:pPr>
+    </w:p>
+    <w:p>
+      <w:pPr>
+        <w:autoSpaceDE w:val="0"/>
+        <w:autoSpaceDN w:val="0"/>
+        <w:adjustRightInd w:val="0"/>
+        <w:spacing w:after="0" w:line="240" w:lineRule="auto"/>
+        <w:jc w:val="both"/>
+        <w:rPr>
+          <w:rFonts w:cstheme="minorHAnsi"/>
+          <w:color w:val="000000"/>
+        </w:rPr>
+      </w:pPr>
+      <w:r>
+        <w:rPr>
+          <w:rFonts w:cstheme="minorHAnsi"/>
+          <w:color w:val="000000"/>
+        </w:rPr>
+        <w:t>Using data from China Family Panel Studies, this paper</w:t>
+      </w:r>
+      <w:r>
+        <w:rPr>
+          <w:rFonts w:cstheme="minorHAnsi"/>
+          <w:color w:val="000000"/>
+        </w:rPr>
+        <w:t xml:space="preserve"> provides an empirical analysis of inte</w:t>
+      </w:r>
+      <w:r>
+        <w:rPr>
+          <w:rFonts w:cstheme="minorHAnsi"/>
+          <w:color w:val="000000"/>
+        </w:rPr>
+        <w:t>rnal migration flows in China and serves as an empirical test for the applicability of Roy model in the developing country’s context.</w:t>
+      </w:r>
+    </w:p>
+    <w:p>
+      <w:pPr>
+        <w:autoSpaceDE w:val="0"/>
+        <w:autoSpaceDN w:val="0"/>
+        <w:adjustRightInd w:val="0"/>
+        <w:spacing w:after="0" w:line="240" w:lineRule="auto"/>
+        <w:jc w:val="both"/>
+        <w:rPr>
+          <w:rFonts w:cstheme="minorHAnsi"/>
+          <w:color w:val="000000"/>
+        </w:rPr>
+      </w:pPr>
+    </w:p>
+    <w:p>
+      <w:pPr>
+        <w:autoSpaceDE w:val="0"/>
+        <w:autoSpaceDN w:val="0"/>
+        <w:adjustRightInd w:val="0"/>
+        <w:spacing w:after="0" w:line="240" w:lineRule="auto"/>
+        <w:jc w:val="both"/>
+        <w:rPr>
+          <w:rFonts w:cstheme="minorHAnsi"/>
+          <w:color w:val="000000"/>
+        </w:rPr>
+      </w:pPr>
+      <w:r>
+        <w:rPr>
+          <w:rFonts w:cstheme="minorHAnsi"/>
+          <w:color w:val="000000"/>
+        </w:rPr>
+        <w:t xml:space="preserve">This paper is the first to apply Roy’s self-selection model to understand the inter-provincial migration in China. The model predicts that interstate differences in the returns to skills and mean income level are major determinants of both the size and skill composition of inter-provincial migration flows in China. Using data from China Family Panel Studies from 2010 to 2016, this paper </w:t>
+      </w:r>
+      <w:r>
+        <w:rPr>
+          <w:rFonts w:cstheme="minorHAnsi"/>
+          <w:color w:val="000000"/>
+        </w:rPr>
+        <w:t xml:space="preserve">also </w:t>
+      </w:r>
+      <w:r>
+        <w:rPr>
+          <w:rFonts w:cstheme="minorHAnsi"/>
+          <w:color w:val="000000"/>
+        </w:rPr>
+        <w:t>provi</w:t>
+      </w:r>
+      <w:r>
+        <w:rPr>
+          <w:rFonts w:cstheme="minorHAnsi"/>
+          <w:color w:val="000000"/>
+        </w:rPr>
+        <w:t>des an empirical analysis</w:t>
+      </w:r>
+      <w:r>
+        <w:rPr>
+          <w:rFonts w:cstheme="minorHAnsi"/>
+          <w:color w:val="000000"/>
+        </w:rPr>
+        <w:t xml:space="preserve"> to test</w:t>
+      </w:r>
+      <w:r>
+        <w:rPr>
+          <w:rFonts w:cstheme="minorHAnsi"/>
+          <w:color w:val="000000"/>
+        </w:rPr>
+        <w:t xml:space="preserve"> for the two predictions from Roy model: correlation between skill levels and out-migration rates should be more positive in states with lower returns to skills, and skilled workers should move to states with higher returns to skills.</w:t>
+      </w:r>
+    </w:p>
     <w:sectPr>
       <w:pgSz w:w="12240" w:h="15840"/>
       <w:pgMar w:top="1440" w:right="1440" w:bottom="1440" w:left="1440" w:header="720" w:footer="720" w:gutter="0"/>
@@ -917,6 +1594,153 @@
     </w:sectPr>
   </w:body>
 </w:document>
+</file>
+
+<file path=word/comments.xml><?xml version="1.0" encoding="utf-8"?>
+<w:comments xmlns:wpc="http://schemas.microsoft.com/office/word/2010/wordprocessingCanvas" xmlns:cx="http://schemas.microsoft.com/office/drawing/2014/chartex" xmlns:cx1="http://schemas.microsoft.com/office/drawing/2015/9/8/chartex" xmlns:cx2="http://schemas.microsoft.com/office/drawing/2015/10/21/chartex" xmlns:cx3="http://schemas.microsoft.com/office/drawing/2016/5/9/chartex" xmlns:cx4="http://schemas.microsoft.com/office/drawing/2016/5/10/chartex" xmlns:cx5="http://schemas.microsoft.com/office/drawing/2016/5/11/chartex" xmlns:cx6="http://schemas.microsoft.com/office/drawing/2016/5/12/chartex" xmlns:cx7="http://schemas.microsoft.com/office/drawing/2016/5/13/chartex" xmlns:cx8="http://schemas.microsoft.com/office/drawing/2016/5/14/chartex" xmlns:mc="http://schemas.openxmlformats.org/markup-compatibility/2006" xmlns:aink="http://schemas.microsoft.com/office/drawing/2016/ink" xmlns:am3d="http://schemas.microsoft.com/office/drawing/2017/model3d" xmlns:o="urn:schemas-microsoft-com:office:office" xmlns:r="http://schemas.openxmlformats.org/officeDocument/2006/relationships" xmlns:m="http://schemas.openxmlformats.org/officeDocument/2006/math" xmlns:v="urn:schemas-microsoft-com:vml" xmlns:wp14="http://schemas.microsoft.com/office/word/2010/wordprocessingDrawing" xmlns:wp="http://schemas.openxmlformats.org/drawingml/2006/wordprocessingDrawing" xmlns:w10="urn:schemas-microsoft-com:office:word" xmlns:w="http://schemas.openxmlformats.org/wordprocessingml/2006/main" xmlns:w14="http://schemas.microsoft.com/office/word/2010/wordml" xmlns:w15="http://schemas.microsoft.com/office/word/2012/wordml" xmlns:w16cid="http://schemas.microsoft.com/office/word/2016/wordml/cid" xmlns:w16se="http://schemas.microsoft.com/office/word/2015/wordml/symex" xmlns:wpg="http://schemas.microsoft.com/office/word/2010/wordprocessingGroup" xmlns:wpi="http://schemas.microsoft.com/office/word/2010/wordprocessingInk" xmlns:wne="http://schemas.microsoft.com/office/word/2006/wordml" xmlns:wps="http://schemas.microsoft.com/office/word/2010/wordprocessingShape" mc:Ignorable="w14 w15 w16se w16cid wp14">
+  <w:comment w:id="1" w:author="Yuheng Wang" w:date="2019-01-06T16:10:00Z" w:initials="YW">
+    <w:p>
+      <w:pPr>
+        <w:pStyle w:val="CommentText"/>
+      </w:pPr>
+      <w:r>
+        <w:rPr>
+          <w:rStyle w:val="CommentReference"/>
+        </w:rPr>
+        <w:annotationRef/>
+      </w:r>
+      <w:r>
+        <w:t>NBS. (2013). China Statistical Yearbook 2013. China Statistics Press.</w:t>
+      </w:r>
+    </w:p>
+  </w:comment>
+  <w:comment w:id="2" w:author="Yuheng Wang" w:date="2019-01-06T17:44:00Z" w:initials="YW">
+    <w:p>
+      <w:pPr>
+        <w:pStyle w:val="CommentText"/>
+      </w:pPr>
+      <w:r>
+        <w:rPr>
+          <w:rStyle w:val="CommentReference"/>
+        </w:rPr>
+        <w:annotationRef/>
+      </w:r>
+      <w:r>
+        <w:t>Leaving the Countryside: Rural-To-Urban Migration Decisions in China</w:t>
+      </w:r>
+    </w:p>
+    <w:p>
+      <w:pPr>
+        <w:pStyle w:val="CommentText"/>
+      </w:pPr>
+    </w:p>
+    <w:p>
+      <w:pPr>
+        <w:pStyle w:val="CommentText"/>
+      </w:pPr>
+    </w:p>
+  </w:comment>
+  <w:comment w:id="3" w:author="Yuheng Wang" w:date="2019-01-06T20:40:00Z" w:initials="YW">
+    <w:p>
+      <w:pPr>
+        <w:pStyle w:val="CommentText"/>
+      </w:pPr>
+      <w:r>
+        <w:rPr>
+          <w:rStyle w:val="CommentReference"/>
+        </w:rPr>
+        <w:annotationRef/>
+      </w:r>
+    </w:p>
+  </w:comment>
+  <w:comment w:id="4" w:author="Yuheng Wang" w:date="2019-01-06T17:59:00Z" w:initials="YW">
+    <w:p>
+      <w:pPr>
+        <w:pStyle w:val="CommentText"/>
+      </w:pPr>
+      <w:r>
+        <w:rPr>
+          <w:rStyle w:val="CommentReference"/>
+        </w:rPr>
+        <w:annotationRef/>
+      </w:r>
+      <w:r>
+        <w:t>Labor Migration and Earnings Differences: The Case of Rural China</w:t>
+      </w:r>
+    </w:p>
+    <w:p>
+      <w:pPr>
+        <w:pStyle w:val="CommentText"/>
+      </w:pPr>
+    </w:p>
+    <w:p>
+      <w:pPr>
+        <w:pStyle w:val="CommentText"/>
+      </w:pPr>
+    </w:p>
+  </w:comment>
+  <w:comment w:id="5" w:author="Yuheng Wang" w:date="2019-01-06T19:31:00Z" w:initials="YW">
+    <w:p>
+      <w:pPr>
+        <w:pStyle w:val="CommentText"/>
+      </w:pPr>
+      <w:r>
+        <w:rPr>
+          <w:rStyle w:val="CommentReference"/>
+        </w:rPr>
+        <w:annotationRef/>
+      </w:r>
+    </w:p>
+  </w:comment>
+  <w:comment w:id="6" w:author="Yuheng Wang" w:date="2019-01-06T19:34:00Z" w:initials="YW">
+    <w:p>
+      <w:pPr>
+        <w:pStyle w:val="CommentText"/>
+      </w:pPr>
+      <w:r>
+        <w:rPr>
+          <w:rStyle w:val="CommentReference"/>
+        </w:rPr>
+        <w:annotationRef/>
+      </w:r>
+      <w:proofErr w:type="spellStart"/>
+      <w:r>
+        <w:t>Borjas</w:t>
+      </w:r>
+      <w:proofErr w:type="spellEnd"/>
+    </w:p>
+  </w:comment>
+</w:comments>
+</file>
+
+<file path=word/commentsExtended.xml><?xml version="1.0" encoding="utf-8"?>
+<w15:commentsEx xmlns:wpc="http://schemas.microsoft.com/office/word/2010/wordprocessingCanvas" xmlns:cx="http://schemas.microsoft.com/office/drawing/2014/chartex" xmlns:cx1="http://schemas.microsoft.com/office/drawing/2015/9/8/chartex" xmlns:cx2="http://schemas.microsoft.com/office/drawing/2015/10/21/chartex" xmlns:cx3="http://schemas.microsoft.com/office/drawing/2016/5/9/chartex" xmlns:cx4="http://schemas.microsoft.com/office/drawing/2016/5/10/chartex" xmlns:cx5="http://schemas.microsoft.com/office/drawing/2016/5/11/chartex" xmlns:cx6="http://schemas.microsoft.com/office/drawing/2016/5/12/chartex" xmlns:cx7="http://schemas.microsoft.com/office/drawing/2016/5/13/chartex" xmlns:cx8="http://schemas.microsoft.com/office/drawing/2016/5/14/chartex" xmlns:mc="http://schemas.openxmlformats.org/markup-compatibility/2006" xmlns:aink="http://schemas.microsoft.com/office/drawing/2016/ink" xmlns:am3d="http://schemas.microsoft.com/office/drawing/2017/model3d" xmlns:o="urn:schemas-microsoft-com:office:office" xmlns:r="http://schemas.openxmlformats.org/officeDocument/2006/relationships" xmlns:m="http://schemas.openxmlformats.org/officeDocument/2006/math" xmlns:v="urn:schemas-microsoft-com:vml" xmlns:wp14="http://schemas.microsoft.com/office/word/2010/wordprocessingDrawing" xmlns:wp="http://schemas.openxmlformats.org/drawingml/2006/wordprocessingDrawing" xmlns:w10="urn:schemas-microsoft-com:office:word" xmlns:w="http://schemas.openxmlformats.org/wordprocessingml/2006/main" xmlns:w14="http://schemas.microsoft.com/office/word/2010/wordml" xmlns:w15="http://schemas.microsoft.com/office/word/2012/wordml" xmlns:w16cid="http://schemas.microsoft.com/office/word/2016/wordml/cid" xmlns:w16se="http://schemas.microsoft.com/office/word/2015/wordml/symex" xmlns:wpg="http://schemas.microsoft.com/office/word/2010/wordprocessingGroup" xmlns:wpi="http://schemas.microsoft.com/office/word/2010/wordprocessingInk" xmlns:wne="http://schemas.microsoft.com/office/word/2006/wordml" xmlns:wps="http://schemas.microsoft.com/office/word/2010/wordprocessingShape" mc:Ignorable="w14 w15 w16se w16cid wp14">
+  <w15:commentEx w15:paraId="1AAA0C6F" w15:done="0"/>
+  <w15:commentEx w15:paraId="770C545C" w15:done="0"/>
+  <w15:commentEx w15:paraId="6DF71A30" w15:done="0"/>
+  <w15:commentEx w15:paraId="68BE7F0F" w15:done="0"/>
+  <w15:commentEx w15:paraId="390A64E7" w15:done="0"/>
+  <w15:commentEx w15:paraId="30B76BF0" w15:done="0"/>
+</w15:commentsEx>
+</file>
+
+<file path=word/commentsIds.xml><?xml version="1.0" encoding="utf-8"?>
+<w16cid:commentsIds xmlns:wpc="http://schemas.microsoft.com/office/word/2010/wordprocessingCanvas" xmlns:cx="http://schemas.microsoft.com/office/drawing/2014/chartex" xmlns:cx1="http://schemas.microsoft.com/office/drawing/2015/9/8/chartex" xmlns:cx2="http://schemas.microsoft.com/office/drawing/2015/10/21/chartex" xmlns:cx3="http://schemas.microsoft.com/office/drawing/2016/5/9/chartex" xmlns:cx4="http://schemas.microsoft.com/office/drawing/2016/5/10/chartex" xmlns:cx5="http://schemas.microsoft.com/office/drawing/2016/5/11/chartex" xmlns:cx6="http://schemas.microsoft.com/office/drawing/2016/5/12/chartex" xmlns:cx7="http://schemas.microsoft.com/office/drawing/2016/5/13/chartex" xmlns:cx8="http://schemas.microsoft.com/office/drawing/2016/5/14/chartex" xmlns:mc="http://schemas.openxmlformats.org/markup-compatibility/2006" xmlns:aink="http://schemas.microsoft.com/office/drawing/2016/ink" xmlns:am3d="http://schemas.microsoft.com/office/drawing/2017/model3d" xmlns:o="urn:schemas-microsoft-com:office:office" xmlns:r="http://schemas.openxmlformats.org/officeDocument/2006/relationships" xmlns:m="http://schemas.openxmlformats.org/officeDocument/2006/math" xmlns:v="urn:schemas-microsoft-com:vml" xmlns:wp14="http://schemas.microsoft.com/office/word/2010/wordprocessingDrawing" xmlns:wp="http://schemas.openxmlformats.org/drawingml/2006/wordprocessingDrawing" xmlns:w10="urn:schemas-microsoft-com:office:word" xmlns:w="http://schemas.openxmlformats.org/wordprocessingml/2006/main" xmlns:w14="http://schemas.microsoft.com/office/word/2010/wordml" xmlns:w15="http://schemas.microsoft.com/office/word/2012/wordml" xmlns:w16cid="http://schemas.microsoft.com/office/word/2016/wordml/cid" xmlns:w16se="http://schemas.microsoft.com/office/word/2015/wordml/symex" xmlns:wpg="http://schemas.microsoft.com/office/word/2010/wordprocessingGroup" xmlns:wpi="http://schemas.microsoft.com/office/word/2010/wordprocessingInk" xmlns:wne="http://schemas.microsoft.com/office/word/2006/wordml" xmlns:wps="http://schemas.microsoft.com/office/word/2010/wordprocessingShape" mc:Ignorable="w14 w15 w16se w16cid wp14">
+  <w16cid:commentId w16cid:paraId="1AAA0C6F" w16cid:durableId="1FDCA6DF"/>
+  <w16cid:commentId w16cid:paraId="770C545C" w16cid:durableId="1FDCBD05"/>
+  <w16cid:commentId w16cid:paraId="6DF71A30" w16cid:durableId="1FDCE62F"/>
+  <w16cid:commentId w16cid:paraId="68BE7F0F" w16cid:durableId="1FDCC06B"/>
+  <w16cid:commentId w16cid:paraId="390A64E7" w16cid:durableId="1FDCD622"/>
+  <w16cid:commentId w16cid:paraId="30B76BF0" w16cid:durableId="1FDCD6B9"/>
+</w16cid:commentsIds>
+</file>
+
+<file path=word/people.xml><?xml version="1.0" encoding="utf-8"?>
+<w15:people xmlns:wpc="http://schemas.microsoft.com/office/word/2010/wordprocessingCanvas" xmlns:cx="http://schemas.microsoft.com/office/drawing/2014/chartex" xmlns:cx1="http://schemas.microsoft.com/office/drawing/2015/9/8/chartex" xmlns:cx2="http://schemas.microsoft.com/office/drawing/2015/10/21/chartex" xmlns:cx3="http://schemas.microsoft.com/office/drawing/2016/5/9/chartex" xmlns:cx4="http://schemas.microsoft.com/office/drawing/2016/5/10/chartex" xmlns:cx5="http://schemas.microsoft.com/office/drawing/2016/5/11/chartex" xmlns:cx6="http://schemas.microsoft.com/office/drawing/2016/5/12/chartex" xmlns:cx7="http://schemas.microsoft.com/office/drawing/2016/5/13/chartex" xmlns:cx8="http://schemas.microsoft.com/office/drawing/2016/5/14/chartex" xmlns:mc="http://schemas.openxmlformats.org/markup-compatibility/2006" xmlns:aink="http://schemas.microsoft.com/office/drawing/2016/ink" xmlns:am3d="http://schemas.microsoft.com/office/drawing/2017/model3d" xmlns:o="urn:schemas-microsoft-com:office:office" xmlns:r="http://schemas.openxmlformats.org/officeDocument/2006/relationships" xmlns:m="http://schemas.openxmlformats.org/officeDocument/2006/math" xmlns:v="urn:schemas-microsoft-com:vml" xmlns:wp14="http://schemas.microsoft.com/office/word/2010/wordprocessingDrawing" xmlns:wp="http://schemas.openxmlformats.org/drawingml/2006/wordprocessingDrawing" xmlns:w10="urn:schemas-microsoft-com:office:word" xmlns:w="http://schemas.openxmlformats.org/wordprocessingml/2006/main" xmlns:w14="http://schemas.microsoft.com/office/word/2010/wordml" xmlns:w15="http://schemas.microsoft.com/office/word/2012/wordml" xmlns:w16cid="http://schemas.microsoft.com/office/word/2016/wordml/cid" xmlns:w16se="http://schemas.microsoft.com/office/word/2015/wordml/symex" xmlns:wpg="http://schemas.microsoft.com/office/word/2010/wordprocessingGroup" xmlns:wpi="http://schemas.microsoft.com/office/word/2010/wordprocessingInk" xmlns:wne="http://schemas.microsoft.com/office/word/2006/wordml" xmlns:wps="http://schemas.microsoft.com/office/word/2010/wordprocessingShape" mc:Ignorable="w14 w15 w16se w16cid wp14">
+  <w15:person w15:author="Yuheng Wang">
+    <w15:presenceInfo w15:providerId="AD" w15:userId="S-1-5-21-3233120210-426842676-2631654451-1001"/>
+  </w15:person>
+</w15:people>
 </file>
 
 <file path=word/styles.xml><?xml version="1.0" encoding="utf-8"?>
@@ -1363,6 +2187,104 @@
       </w:tblBorders>
     </w:tblPr>
   </w:style>
+  <w:style w:type="character" w:styleId="CommentReference">
+    <w:name w:val="annotation reference"/>
+    <w:basedOn w:val="DefaultParagraphFont"/>
+    <w:uiPriority w:val="99"/>
+    <w:semiHidden/>
+    <w:unhideWhenUsed/>
+    <w:rsid w:val="00034593"/>
+    <w:rPr>
+      <w:sz w:val="16"/>
+      <w:szCs w:val="16"/>
+    </w:rPr>
+  </w:style>
+  <w:style w:type="paragraph" w:styleId="CommentText">
+    <w:name w:val="annotation text"/>
+    <w:basedOn w:val="Normal"/>
+    <w:link w:val="CommentTextChar"/>
+    <w:uiPriority w:val="99"/>
+    <w:semiHidden/>
+    <w:unhideWhenUsed/>
+    <w:rsid w:val="00034593"/>
+    <w:pPr>
+      <w:spacing w:line="240" w:lineRule="auto"/>
+    </w:pPr>
+    <w:rPr>
+      <w:sz w:val="20"/>
+      <w:szCs w:val="20"/>
+    </w:rPr>
+  </w:style>
+  <w:style w:type="character" w:customStyle="1" w:styleId="CommentTextChar">
+    <w:name w:val="Comment Text Char"/>
+    <w:basedOn w:val="DefaultParagraphFont"/>
+    <w:link w:val="CommentText"/>
+    <w:uiPriority w:val="99"/>
+    <w:semiHidden/>
+    <w:rsid w:val="00034593"/>
+    <w:rPr>
+      <w:sz w:val="20"/>
+      <w:szCs w:val="20"/>
+    </w:rPr>
+  </w:style>
+  <w:style w:type="paragraph" w:styleId="CommentSubject">
+    <w:name w:val="annotation subject"/>
+    <w:basedOn w:val="CommentText"/>
+    <w:next w:val="CommentText"/>
+    <w:link w:val="CommentSubjectChar"/>
+    <w:uiPriority w:val="99"/>
+    <w:semiHidden/>
+    <w:unhideWhenUsed/>
+    <w:rsid w:val="00034593"/>
+    <w:rPr>
+      <w:b/>
+      <w:bCs/>
+    </w:rPr>
+  </w:style>
+  <w:style w:type="character" w:customStyle="1" w:styleId="CommentSubjectChar">
+    <w:name w:val="Comment Subject Char"/>
+    <w:basedOn w:val="CommentTextChar"/>
+    <w:link w:val="CommentSubject"/>
+    <w:uiPriority w:val="99"/>
+    <w:semiHidden/>
+    <w:rsid w:val="00034593"/>
+    <w:rPr>
+      <w:b/>
+      <w:bCs/>
+      <w:sz w:val="20"/>
+      <w:szCs w:val="20"/>
+    </w:rPr>
+  </w:style>
+  <w:style w:type="paragraph" w:styleId="BalloonText">
+    <w:name w:val="Balloon Text"/>
+    <w:basedOn w:val="Normal"/>
+    <w:link w:val="BalloonTextChar"/>
+    <w:uiPriority w:val="99"/>
+    <w:semiHidden/>
+    <w:unhideWhenUsed/>
+    <w:rsid w:val="00034593"/>
+    <w:pPr>
+      <w:spacing w:after="0" w:line="240" w:lineRule="auto"/>
+    </w:pPr>
+    <w:rPr>
+      <w:rFonts w:ascii="Segoe UI" w:hAnsi="Segoe UI" w:cs="Segoe UI"/>
+      <w:sz w:val="18"/>
+      <w:szCs w:val="18"/>
+    </w:rPr>
+  </w:style>
+  <w:style w:type="character" w:customStyle="1" w:styleId="BalloonTextChar">
+    <w:name w:val="Balloon Text Char"/>
+    <w:basedOn w:val="DefaultParagraphFont"/>
+    <w:link w:val="BalloonText"/>
+    <w:uiPriority w:val="99"/>
+    <w:semiHidden/>
+    <w:rsid w:val="00034593"/>
+    <w:rPr>
+      <w:rFonts w:ascii="Segoe UI" w:hAnsi="Segoe UI" w:cs="Segoe UI"/>
+      <w:sz w:val="18"/>
+      <w:szCs w:val="18"/>
+    </w:rPr>
+  </w:style>
 </w:styles>
 </file>
 
@@ -1659,4 +2581,16 @@
     </a:ext>
   </a:extLst>
 </a:theme>
+</file>
+
+<file path=customXml/item1.xml><?xml version="1.0" encoding="utf-8"?>
+<b:Sources xmlns:b="http://schemas.openxmlformats.org/officeDocument/2006/bibliography" xmlns="http://schemas.openxmlformats.org/officeDocument/2006/bibliography" SelectedStyle="\APASixthEditionOfficeOnline.xsl" StyleName="APA" Version="6"/>
+</file>
+
+<file path=customXml/itemProps1.xml><?xml version="1.0" encoding="utf-8"?>
+<ds:datastoreItem xmlns:ds="http://schemas.openxmlformats.org/officeDocument/2006/customXml" ds:itemID="{6384C5EF-B638-41F7-83B7-E5B759D1F582}">
+  <ds:schemaRefs>
+    <ds:schemaRef ds:uri="http://schemas.openxmlformats.org/officeDocument/2006/bibliography"/>
+  </ds:schemaRefs>
+</ds:datastoreItem>
 </file>
</xml_diff>